<commit_message>
Update Project 01 Filing and Documentation.docx
</commit_message>
<xml_diff>
--- a/Project 01 Filing and Documentation.docx
+++ b/Project 01 Filing and Documentation.docx
@@ -1005,107 +1005,153 @@
         <w:spacing w:before="0" w:beforeAutospacing="0" w:after="0" w:afterAutospacing="0"/>
         <w:textAlignment w:val="baseline"/>
         <w:rPr>
-          <w:bCs/>
-          <w:sz w:val="36"/>
-          <w:szCs w:val="36"/>
-        </w:rPr>
-      </w:pPr>
-    </w:p>
-    <w:p>
-      <w:pPr>
-        <w:pStyle w:val="NormalWeb"/>
-        <w:spacing w:before="0" w:beforeAutospacing="0" w:after="0" w:afterAutospacing="0"/>
-        <w:textAlignment w:val="baseline"/>
-        <w:rPr>
-          <w:bCs/>
-          <w:sz w:val="44"/>
-          <w:szCs w:val="44"/>
-        </w:rPr>
-      </w:pPr>
-    </w:p>
-    <w:p>
-      <w:pPr>
-        <w:pStyle w:val="NormalWeb"/>
-        <w:spacing w:before="0" w:beforeAutospacing="0" w:after="0" w:afterAutospacing="0"/>
-        <w:textAlignment w:val="baseline"/>
-        <w:rPr>
           <w:b/>
-          <w:sz w:val="44"/>
-          <w:szCs w:val="44"/>
-        </w:rPr>
-      </w:pPr>
-    </w:p>
-    <w:p>
-      <w:pPr>
-        <w:pStyle w:val="NormalWeb"/>
-        <w:spacing w:before="0" w:beforeAutospacing="0" w:after="0" w:afterAutospacing="0"/>
-        <w:textAlignment w:val="baseline"/>
+          <w:sz w:val="36"/>
+          <w:szCs w:val="36"/>
+        </w:rPr>
+      </w:pPr>
+      <w:r>
         <w:rPr>
           <w:b/>
-          <w:sz w:val="44"/>
-          <w:szCs w:val="44"/>
-        </w:rPr>
-      </w:pPr>
-    </w:p>
-    <w:p>
-      <w:pPr>
-        <w:pStyle w:val="NormalWeb"/>
-        <w:spacing w:before="0" w:beforeAutospacing="0" w:after="0" w:afterAutospacing="0"/>
-        <w:jc w:val="center"/>
-        <w:textAlignment w:val="baseline"/>
-        <w:rPr>
-          <w:b/>
-          <w:sz w:val="48"/>
-          <w:szCs w:val="48"/>
-        </w:rPr>
-      </w:pPr>
-    </w:p>
-    <w:p>
-      <w:pPr>
-        <w:pStyle w:val="NormalWeb"/>
-        <w:spacing w:before="0" w:beforeAutospacing="0" w:after="0" w:afterAutospacing="0"/>
-        <w:jc w:val="center"/>
-        <w:textAlignment w:val="baseline"/>
-        <w:rPr>
-          <w:b/>
-          <w:sz w:val="48"/>
-          <w:szCs w:val="48"/>
-        </w:rPr>
-      </w:pPr>
-    </w:p>
-    <w:p>
-      <w:pPr>
-        <w:pStyle w:val="NormalWeb"/>
-        <w:spacing w:before="0" w:beforeAutospacing="0" w:after="0" w:afterAutospacing="0"/>
-        <w:textAlignment w:val="baseline"/>
-        <w:rPr>
-          <w:b/>
-          <w:sz w:val="48"/>
-          <w:szCs w:val="48"/>
-        </w:rPr>
-      </w:pPr>
-    </w:p>
-    <w:p>
-      <w:pPr>
-        <w:pStyle w:val="NormalWeb"/>
-        <w:spacing w:before="0" w:beforeAutospacing="0" w:after="0" w:afterAutospacing="0"/>
-        <w:textAlignment w:val="baseline"/>
-        <w:rPr>
-          <w:b/>
-          <w:sz w:val="48"/>
-          <w:szCs w:val="48"/>
-        </w:rPr>
-      </w:pPr>
-    </w:p>
-    <w:p>
-      <w:pPr>
-        <w:pStyle w:val="NormalWeb"/>
-        <w:spacing w:before="0" w:beforeAutospacing="0" w:after="0" w:afterAutospacing="0"/>
-        <w:textAlignment w:val="baseline"/>
-        <w:rPr>
-          <w:bCs/>
-          <w:sz w:val="40"/>
-          <w:szCs w:val="40"/>
+          <w:sz w:val="36"/>
+          <w:szCs w:val="36"/>
+        </w:rPr>
+        <w:t xml:space="preserve"> </w:t>
+      </w:r>
+    </w:p>
+    <w:p>
+      <w:pPr>
+        <w:pStyle w:val="NormalWeb"/>
+        <w:spacing w:before="0" w:beforeAutospacing="0" w:after="0" w:afterAutospacing="0"/>
+        <w:textAlignment w:val="baseline"/>
+        <w:rPr>
+          <w:bCs/>
+          <w:sz w:val="36"/>
+          <w:szCs w:val="36"/>
+        </w:rPr>
+      </w:pPr>
+      <w:r>
+        <w:rPr>
+          <w:bCs/>
+          <w:sz w:val="36"/>
+          <w:szCs w:val="36"/>
+        </w:rPr>
+        <w:t xml:space="preserve">Compiler: User Dependent </w:t>
+      </w:r>
+    </w:p>
+    <w:p>
+      <w:pPr>
+        <w:pStyle w:val="NormalWeb"/>
+        <w:spacing w:before="0" w:beforeAutospacing="0" w:after="0" w:afterAutospacing="0"/>
+        <w:textAlignment w:val="baseline"/>
+        <w:rPr>
+          <w:bCs/>
+          <w:sz w:val="36"/>
+          <w:szCs w:val="36"/>
+        </w:rPr>
+      </w:pPr>
+    </w:p>
+    <w:p>
+      <w:pPr>
+        <w:pStyle w:val="NormalWeb"/>
+        <w:spacing w:before="0" w:beforeAutospacing="0" w:after="0" w:afterAutospacing="0"/>
+        <w:textAlignment w:val="baseline"/>
+        <w:rPr>
+          <w:bCs/>
+          <w:sz w:val="36"/>
+          <w:szCs w:val="36"/>
+        </w:rPr>
+      </w:pPr>
+      <w:r>
+        <w:rPr>
+          <w:bCs/>
+          <w:sz w:val="36"/>
+          <w:szCs w:val="36"/>
+        </w:rPr>
+        <w:t xml:space="preserve">Languages </w:t>
+      </w:r>
+    </w:p>
+    <w:p>
+      <w:pPr>
+        <w:pStyle w:val="NormalWeb"/>
+        <w:spacing w:before="0" w:beforeAutospacing="0" w:after="0" w:afterAutospacing="0"/>
+        <w:textAlignment w:val="baseline"/>
+        <w:rPr>
+          <w:bCs/>
+          <w:sz w:val="36"/>
+          <w:szCs w:val="36"/>
+        </w:rPr>
+      </w:pPr>
+    </w:p>
+    <w:p>
+      <w:pPr>
+        <w:pStyle w:val="NormalWeb"/>
+        <w:spacing w:before="0" w:beforeAutospacing="0" w:after="0" w:afterAutospacing="0"/>
+        <w:textAlignment w:val="baseline"/>
+        <w:rPr>
+          <w:bCs/>
+          <w:sz w:val="36"/>
+          <w:szCs w:val="36"/>
+        </w:rPr>
+      </w:pPr>
+      <w:r>
+        <w:rPr>
+          <w:bCs/>
+          <w:sz w:val="36"/>
+          <w:szCs w:val="36"/>
+        </w:rPr>
+        <w:t xml:space="preserve">Frontend – JavaScript </w:t>
+      </w:r>
+    </w:p>
+    <w:p>
+      <w:pPr>
+        <w:pStyle w:val="NormalWeb"/>
+        <w:spacing w:before="0" w:beforeAutospacing="0" w:after="0" w:afterAutospacing="0"/>
+        <w:textAlignment w:val="baseline"/>
+        <w:rPr>
+          <w:bCs/>
+          <w:sz w:val="36"/>
+          <w:szCs w:val="36"/>
+        </w:rPr>
+      </w:pPr>
+      <w:r>
+        <w:rPr>
+          <w:bCs/>
+          <w:sz w:val="36"/>
+          <w:szCs w:val="36"/>
+        </w:rPr>
+        <w:t>Database - MySQL</w:t>
+      </w:r>
+    </w:p>
+    <w:p>
+      <w:pPr>
+        <w:pStyle w:val="NormalWeb"/>
+        <w:spacing w:before="0" w:beforeAutospacing="0" w:after="0" w:afterAutospacing="0"/>
+        <w:textAlignment w:val="baseline"/>
+        <w:rPr>
+          <w:bCs/>
+          <w:sz w:val="36"/>
+          <w:szCs w:val="36"/>
+        </w:rPr>
+      </w:pPr>
+      <w:r>
+        <w:rPr>
+          <w:bCs/>
+          <w:sz w:val="36"/>
+          <w:szCs w:val="36"/>
+        </w:rPr>
+        <w:t xml:space="preserve">Backend – Node.JS / PHP </w:t>
+      </w:r>
+    </w:p>
+    <w:p>
+      <w:pPr>
+        <w:pStyle w:val="NormalWeb"/>
+        <w:spacing w:before="0" w:beforeAutospacing="0" w:after="0" w:afterAutospacing="0"/>
+        <w:textAlignment w:val="baseline"/>
+        <w:rPr>
+          <w:bCs/>
+          <w:sz w:val="36"/>
+          <w:szCs w:val="36"/>
         </w:rPr>
       </w:pPr>
     </w:p>

</xml_diff>